<commit_message>
Updated figures for presentations
</commit_message>
<xml_diff>
--- a/img/rebuild/table_BaseCase.docx
+++ b/img/rebuild/table_BaseCase.docx
@@ -350,7 +350,7 @@
               <w:left w:val="single" w:sz="8" w:space="0" w:color="BEBEBE"/>
               <w:right w:val="none" w:sz="0" w:space="0" w:color="000000"/>
             </w:tcBorders>
-            <w:shd w:val="clear" w:color="auto" w:fill="A9A9A9"/>
+            <w:shd w:val="clear" w:color="auto" w:fill="FFFFFF"/>
             <w:tcMar>
               <w:top w:w="0" w:type="dxa"/>
               <w:bottom w:w="0" w:type="dxa"/>
@@ -714,7 +714,7 @@
               <w:left w:val="single" w:sz="8" w:space="0" w:color="BEBEBE"/>
               <w:right w:val="none" w:sz="0" w:space="0" w:color="000000"/>
             </w:tcBorders>
-            <w:shd w:val="clear" w:color="auto" w:fill="A9A9A9"/>
+            <w:shd w:val="clear" w:color="auto" w:fill="FFFFFF"/>
             <w:tcMar>
               <w:top w:w="0" w:type="dxa"/>
               <w:bottom w:w="0" w:type="dxa"/>
@@ -852,7 +852,7 @@
               <w:left w:val="single" w:sz="8" w:space="0" w:color="BEBEBE"/>
               <w:right w:val="single" w:sz="8" w:space="0" w:color="BEBEBE"/>
             </w:tcBorders>
-            <w:shd w:val="clear" w:color="auto" w:fill="A9A9A9"/>
+            <w:shd w:val="clear" w:color="auto" w:fill="FFFFFF"/>
             <w:tcMar>
               <w:top w:w="0" w:type="dxa"/>
               <w:bottom w:w="0" w:type="dxa"/>
@@ -1034,7 +1034,7 @@
               <w:left w:val="single" w:sz="8" w:space="0" w:color="BEBEBE"/>
               <w:right w:val="single" w:sz="8" w:space="0" w:color="BEBEBE"/>
             </w:tcBorders>
-            <w:shd w:val="clear" w:color="auto" w:fill="A9A9A9"/>
+            <w:shd w:val="clear" w:color="auto" w:fill="FFFFFF"/>
             <w:tcMar>
               <w:top w:w="0" w:type="dxa"/>
               <w:bottom w:w="0" w:type="dxa"/>
@@ -1078,7 +1078,7 @@
               <w:left w:val="single" w:sz="8" w:space="0" w:color="BEBEBE"/>
               <w:right w:val="none" w:sz="0" w:space="0" w:color="000000"/>
             </w:tcBorders>
-            <w:shd w:val="clear" w:color="auto" w:fill="A9A9A9"/>
+            <w:shd w:val="clear" w:color="auto" w:fill="FFFFFF"/>
             <w:tcMar>
               <w:top w:w="0" w:type="dxa"/>
               <w:bottom w:w="0" w:type="dxa"/>
@@ -1398,7 +1398,7 @@
               <w:left w:val="single" w:sz="8" w:space="0" w:color="BEBEBE"/>
               <w:right w:val="single" w:sz="8" w:space="0" w:color="BEBEBE"/>
             </w:tcBorders>
-            <w:shd w:val="clear" w:color="auto" w:fill="A9A9A9"/>
+            <w:shd w:val="clear" w:color="auto" w:fill="FFFFFF"/>
             <w:tcMar>
               <w:top w:w="0" w:type="dxa"/>
               <w:bottom w:w="0" w:type="dxa"/>
@@ -1536,51 +1536,51 @@
               <w:left w:val="single" w:sz="8" w:space="0" w:color="BEBEBE"/>
               <w:right w:val="single" w:sz="8" w:space="0" w:color="BEBEBE"/>
             </w:tcBorders>
-            <w:shd w:val="clear" w:color="auto" w:fill="A9A9A9"/>
-            <w:tcMar>
-              <w:top w:w="0" w:type="dxa"/>
-              <w:bottom w:w="0" w:type="dxa"/>
-              <w:left w:w="0" w:type="dxa"/>
-              <w:right w:w="0" w:type="dxa"/>
-            </w:tcMar>
-            <w:vAlign w:val="center"/>
-          </w:tcPr>
-          <w:p>
-            <w:pPr>
-              <w:pStyle w:val="Normal"/>
-              <w:jc w:val="left"/>
-              <w:pBdr>
-                <w:bottom w:val="none" w:sz="0" w:space="0" w:color="000000"/>
-                <w:top w:val="none" w:sz="0" w:space="0" w:color="000000"/>
-                <w:left w:val="none" w:sz="0" w:space="0" w:color="000000"/>
-                <w:right w:val="none" w:sz="0" w:space="0" w:color="000000"/>
-              </w:pBdr>
-              <w:spacing w:after="100" w:before="100" w:line="240"/>
-              <w:ind w:left="100" w:right="100" w:firstLine="0" w:firstLineChars="0"/>
-            </w:pPr>
-            <w:r>
-              <w:rPr>
-                <w:rFonts w:ascii="Arial" w:hAnsi="Arial" w:eastAsia="Arial" w:cs="Arial"/>
-                <w:i w:val="false"/>
-                <w:b w:val="false"/>
-                <w:u w:val="none"/>
-                <w:sz w:val="22"/>
-                <w:szCs w:val="22"/>
-                <w:color w:val="000000"/>
-              </w:rPr>
-              <w:t xml:space="preserve"/>
-            </w:r>
-          </w:p>
-        </w:tc>
-        <w:tc>
-          <w:tcPr>
-            <w:tcBorders>
-              <w:bottom w:val="single" w:sz="8" w:space="0" w:color="BEBEBE"/>
-              <w:top w:val="single" w:sz="8" w:space="0" w:color="BEBEBE"/>
-              <w:left w:val="single" w:sz="8" w:space="0" w:color="BEBEBE"/>
-              <w:right w:val="single" w:sz="8" w:space="0" w:color="BEBEBE"/>
-            </w:tcBorders>
-            <w:shd w:val="clear" w:color="auto" w:fill="A9A9A9"/>
+            <w:shd w:val="clear" w:color="auto" w:fill="FFFFFF"/>
+            <w:tcMar>
+              <w:top w:w="0" w:type="dxa"/>
+              <w:bottom w:w="0" w:type="dxa"/>
+              <w:left w:w="0" w:type="dxa"/>
+              <w:right w:w="0" w:type="dxa"/>
+            </w:tcMar>
+            <w:vAlign w:val="center"/>
+          </w:tcPr>
+          <w:p>
+            <w:pPr>
+              <w:pStyle w:val="Normal"/>
+              <w:jc w:val="left"/>
+              <w:pBdr>
+                <w:bottom w:val="none" w:sz="0" w:space="0" w:color="000000"/>
+                <w:top w:val="none" w:sz="0" w:space="0" w:color="000000"/>
+                <w:left w:val="none" w:sz="0" w:space="0" w:color="000000"/>
+                <w:right w:val="none" w:sz="0" w:space="0" w:color="000000"/>
+              </w:pBdr>
+              <w:spacing w:after="100" w:before="100" w:line="240"/>
+              <w:ind w:left="100" w:right="100" w:firstLine="0" w:firstLineChars="0"/>
+            </w:pPr>
+            <w:r>
+              <w:rPr>
+                <w:rFonts w:ascii="Arial" w:hAnsi="Arial" w:eastAsia="Arial" w:cs="Arial"/>
+                <w:i w:val="false"/>
+                <w:b w:val="false"/>
+                <w:u w:val="none"/>
+                <w:sz w:val="22"/>
+                <w:szCs w:val="22"/>
+                <w:color w:val="000000"/>
+              </w:rPr>
+              <w:t xml:space="preserve"/>
+            </w:r>
+          </w:p>
+        </w:tc>
+        <w:tc>
+          <w:tcPr>
+            <w:tcBorders>
+              <w:bottom w:val="single" w:sz="8" w:space="0" w:color="BEBEBE"/>
+              <w:top w:val="single" w:sz="8" w:space="0" w:color="BEBEBE"/>
+              <w:left w:val="single" w:sz="8" w:space="0" w:color="BEBEBE"/>
+              <w:right w:val="single" w:sz="8" w:space="0" w:color="BEBEBE"/>
+            </w:tcBorders>
+            <w:shd w:val="clear" w:color="auto" w:fill="FFFFFF"/>
             <w:tcMar>
               <w:top w:w="0" w:type="dxa"/>
               <w:bottom w:w="0" w:type="dxa"/>
@@ -1624,7 +1624,7 @@
               <w:left w:val="single" w:sz="8" w:space="0" w:color="BEBEBE"/>
               <w:right w:val="none" w:sz="0" w:space="0" w:color="000000"/>
             </w:tcBorders>
-            <w:shd w:val="clear" w:color="auto" w:fill="A9A9A9"/>
+            <w:shd w:val="clear" w:color="auto" w:fill="FFFFFF"/>
             <w:tcMar>
               <w:top w:w="0" w:type="dxa"/>
               <w:bottom w:w="0" w:type="dxa"/>
@@ -1944,7 +1944,7 @@
               <w:left w:val="single" w:sz="8" w:space="0" w:color="BEBEBE"/>
               <w:right w:val="single" w:sz="8" w:space="0" w:color="BEBEBE"/>
             </w:tcBorders>
-            <w:shd w:val="clear" w:color="auto" w:fill="A9A9A9"/>
+            <w:shd w:val="clear" w:color="auto" w:fill="FFFFFF"/>
             <w:tcMar>
               <w:top w:w="0" w:type="dxa"/>
               <w:bottom w:w="0" w:type="dxa"/>
@@ -1988,7 +1988,7 @@
               <w:left w:val="single" w:sz="8" w:space="0" w:color="BEBEBE"/>
               <w:right w:val="none" w:sz="0" w:space="0" w:color="000000"/>
             </w:tcBorders>
-            <w:shd w:val="clear" w:color="auto" w:fill="A9A9A9"/>
+            <w:shd w:val="clear" w:color="auto" w:fill="FFFFFF"/>
             <w:tcMar>
               <w:top w:w="0" w:type="dxa"/>
               <w:bottom w:w="0" w:type="dxa"/>
@@ -2264,7 +2264,7 @@
               <w:left w:val="single" w:sz="8" w:space="0" w:color="BEBEBE"/>
               <w:right w:val="single" w:sz="8" w:space="0" w:color="BEBEBE"/>
             </w:tcBorders>
-            <w:shd w:val="clear" w:color="auto" w:fill="A9A9A9"/>
+            <w:shd w:val="clear" w:color="auto" w:fill="FFFFFF"/>
             <w:tcMar>
               <w:top w:w="0" w:type="dxa"/>
               <w:bottom w:w="0" w:type="dxa"/>
@@ -2308,7 +2308,7 @@
               <w:left w:val="single" w:sz="8" w:space="0" w:color="BEBEBE"/>
               <w:right w:val="single" w:sz="8" w:space="0" w:color="BEBEBE"/>
             </w:tcBorders>
-            <w:shd w:val="clear" w:color="auto" w:fill="A9A9A9"/>
+            <w:shd w:val="clear" w:color="auto" w:fill="FFFFFF"/>
             <w:tcMar>
               <w:top w:w="0" w:type="dxa"/>
               <w:bottom w:w="0" w:type="dxa"/>
@@ -2352,7 +2352,7 @@
               <w:left w:val="single" w:sz="8" w:space="0" w:color="BEBEBE"/>
               <w:right w:val="none" w:sz="0" w:space="0" w:color="000000"/>
             </w:tcBorders>
-            <w:shd w:val="clear" w:color="auto" w:fill="A9A9A9"/>
+            <w:shd w:val="clear" w:color="auto" w:fill="FFFFFF"/>
             <w:tcMar>
               <w:top w:w="0" w:type="dxa"/>
               <w:bottom w:w="0" w:type="dxa"/>
@@ -2650,7 +2650,7 @@
               <w:left w:val="single" w:sz="8" w:space="0" w:color="BEBEBE"/>
               <w:right w:val="single" w:sz="8" w:space="0" w:color="BEBEBE"/>
             </w:tcBorders>
-            <w:shd w:val="clear" w:color="auto" w:fill="A9A9A9"/>
+            <w:shd w:val="clear" w:color="auto" w:fill="FFFFFF"/>
             <w:tcMar>
               <w:top w:w="0" w:type="dxa"/>
               <w:bottom w:w="0" w:type="dxa"/>
@@ -2738,7 +2738,7 @@
               <w:left w:val="single" w:sz="8" w:space="0" w:color="BEBEBE"/>
               <w:right w:val="none" w:sz="0" w:space="0" w:color="000000"/>
             </w:tcBorders>
-            <w:shd w:val="clear" w:color="auto" w:fill="A9A9A9"/>
+            <w:shd w:val="clear" w:color="auto" w:fill="FFFFFF"/>
             <w:tcMar>
               <w:top w:w="0" w:type="dxa"/>
               <w:bottom w:w="0" w:type="dxa"/>
@@ -3014,7 +3014,7 @@
               <w:left w:val="single" w:sz="8" w:space="0" w:color="BEBEBE"/>
               <w:right w:val="single" w:sz="8" w:space="0" w:color="BEBEBE"/>
             </w:tcBorders>
-            <w:shd w:val="clear" w:color="auto" w:fill="A9A9A9"/>
+            <w:shd w:val="clear" w:color="auto" w:fill="FFFFFF"/>
             <w:tcMar>
               <w:top w:w="0" w:type="dxa"/>
               <w:bottom w:w="0" w:type="dxa"/>
@@ -3102,7 +3102,7 @@
               <w:left w:val="single" w:sz="8" w:space="0" w:color="BEBEBE"/>
               <w:right w:val="none" w:sz="0" w:space="0" w:color="000000"/>
             </w:tcBorders>
-            <w:shd w:val="clear" w:color="auto" w:fill="A9A9A9"/>
+            <w:shd w:val="clear" w:color="auto" w:fill="FFFFFF"/>
             <w:tcMar>
               <w:top w:w="0" w:type="dxa"/>
               <w:bottom w:w="0" w:type="dxa"/>
@@ -3196,6 +3196,50 @@
               <w:left w:val="single" w:sz="8" w:space="0" w:color="BEBEBE"/>
               <w:right w:val="single" w:sz="8" w:space="0" w:color="BEBEBE"/>
             </w:tcBorders>
+            <w:shd w:val="clear" w:color="auto" w:fill="FFFFFF"/>
+            <w:tcMar>
+              <w:top w:w="0" w:type="dxa"/>
+              <w:bottom w:w="0" w:type="dxa"/>
+              <w:left w:w="0" w:type="dxa"/>
+              <w:right w:w="0" w:type="dxa"/>
+            </w:tcMar>
+            <w:vAlign w:val="center"/>
+          </w:tcPr>
+          <w:p>
+            <w:pPr>
+              <w:pStyle w:val="Normal"/>
+              <w:jc w:val="left"/>
+              <w:pBdr>
+                <w:bottom w:val="none" w:sz="0" w:space="0" w:color="000000"/>
+                <w:top w:val="none" w:sz="0" w:space="0" w:color="000000"/>
+                <w:left w:val="none" w:sz="0" w:space="0" w:color="000000"/>
+                <w:right w:val="none" w:sz="0" w:space="0" w:color="000000"/>
+              </w:pBdr>
+              <w:spacing w:after="100" w:before="100" w:line="240"/>
+              <w:ind w:left="100" w:right="100" w:firstLine="0" w:firstLineChars="0"/>
+            </w:pPr>
+            <w:r>
+              <w:rPr>
+                <w:rFonts w:ascii="Arial" w:hAnsi="Arial" w:eastAsia="Arial" w:cs="Arial"/>
+                <w:i w:val="false"/>
+                <w:b w:val="false"/>
+                <w:u w:val="none"/>
+                <w:sz w:val="22"/>
+                <w:szCs w:val="22"/>
+                <w:color w:val="000000"/>
+              </w:rPr>
+              <w:t xml:space="preserve"/>
+            </w:r>
+          </w:p>
+        </w:tc>
+        <w:tc>
+          <w:tcPr>
+            <w:tcBorders>
+              <w:bottom w:val="single" w:sz="8" w:space="0" w:color="BEBEBE"/>
+              <w:top w:val="single" w:sz="8" w:space="0" w:color="BEBEBE"/>
+              <w:left w:val="single" w:sz="8" w:space="0" w:color="BEBEBE"/>
+              <w:right w:val="single" w:sz="8" w:space="0" w:color="BEBEBE"/>
+            </w:tcBorders>
             <w:shd w:val="clear" w:color="auto" w:fill="A9A9A9"/>
             <w:tcMar>
               <w:top w:w="0" w:type="dxa"/>
@@ -3238,53 +3282,9 @@
               <w:bottom w:val="single" w:sz="8" w:space="0" w:color="BEBEBE"/>
               <w:top w:val="single" w:sz="8" w:space="0" w:color="BEBEBE"/>
               <w:left w:val="single" w:sz="8" w:space="0" w:color="BEBEBE"/>
-              <w:right w:val="single" w:sz="8" w:space="0" w:color="BEBEBE"/>
-            </w:tcBorders>
-            <w:shd w:val="clear" w:color="auto" w:fill="A9A9A9"/>
-            <w:tcMar>
-              <w:top w:w="0" w:type="dxa"/>
-              <w:bottom w:w="0" w:type="dxa"/>
-              <w:left w:w="0" w:type="dxa"/>
-              <w:right w:w="0" w:type="dxa"/>
-            </w:tcMar>
-            <w:vAlign w:val="center"/>
-          </w:tcPr>
-          <w:p>
-            <w:pPr>
-              <w:pStyle w:val="Normal"/>
-              <w:jc w:val="left"/>
-              <w:pBdr>
-                <w:bottom w:val="none" w:sz="0" w:space="0" w:color="000000"/>
-                <w:top w:val="none" w:sz="0" w:space="0" w:color="000000"/>
-                <w:left w:val="none" w:sz="0" w:space="0" w:color="000000"/>
-                <w:right w:val="none" w:sz="0" w:space="0" w:color="000000"/>
-              </w:pBdr>
-              <w:spacing w:after="100" w:before="100" w:line="240"/>
-              <w:ind w:left="100" w:right="100" w:firstLine="0" w:firstLineChars="0"/>
-            </w:pPr>
-            <w:r>
-              <w:rPr>
-                <w:rFonts w:ascii="Arial" w:hAnsi="Arial" w:eastAsia="Arial" w:cs="Arial"/>
-                <w:i w:val="false"/>
-                <w:b w:val="false"/>
-                <w:u w:val="none"/>
-                <w:sz w:val="22"/>
-                <w:szCs w:val="22"/>
-                <w:color w:val="000000"/>
-              </w:rPr>
-              <w:t xml:space="preserve"/>
-            </w:r>
-          </w:p>
-        </w:tc>
-        <w:tc>
-          <w:tcPr>
-            <w:tcBorders>
-              <w:bottom w:val="single" w:sz="8" w:space="0" w:color="BEBEBE"/>
-              <w:top w:val="single" w:sz="8" w:space="0" w:color="BEBEBE"/>
-              <w:left w:val="single" w:sz="8" w:space="0" w:color="BEBEBE"/>
               <w:right w:val="none" w:sz="0" w:space="0" w:color="000000"/>
             </w:tcBorders>
-            <w:shd w:val="clear" w:color="auto" w:fill="A9A9A9"/>
+            <w:shd w:val="clear" w:color="auto" w:fill="FFFFFF"/>
             <w:tcMar>
               <w:top w:w="0" w:type="dxa"/>
               <w:bottom w:w="0" w:type="dxa"/>
@@ -3422,7 +3422,7 @@
               <w:left w:val="single" w:sz="8" w:space="0" w:color="BEBEBE"/>
               <w:right w:val="single" w:sz="8" w:space="0" w:color="BEBEBE"/>
             </w:tcBorders>
-            <w:shd w:val="clear" w:color="auto" w:fill="A9A9A9"/>
+            <w:shd w:val="clear" w:color="auto" w:fill="FFFFFF"/>
             <w:tcMar>
               <w:top w:w="0" w:type="dxa"/>
               <w:bottom w:w="0" w:type="dxa"/>
@@ -3466,7 +3466,7 @@
               <w:left w:val="single" w:sz="8" w:space="0" w:color="BEBEBE"/>
               <w:right w:val="none" w:sz="0" w:space="0" w:color="000000"/>
             </w:tcBorders>
-            <w:shd w:val="clear" w:color="auto" w:fill="A9A9A9"/>
+            <w:shd w:val="clear" w:color="auto" w:fill="FFFFFF"/>
             <w:tcMar>
               <w:top w:w="0" w:type="dxa"/>
               <w:bottom w:w="0" w:type="dxa"/>
@@ -3648,7 +3648,7 @@
               <w:left w:val="single" w:sz="8" w:space="0" w:color="BEBEBE"/>
               <w:right w:val="none" w:sz="0" w:space="0" w:color="000000"/>
             </w:tcBorders>
-            <w:shd w:val="clear" w:color="auto" w:fill="A9A9A9"/>
+            <w:shd w:val="clear" w:color="auto" w:fill="FFFFFF"/>
             <w:tcMar>
               <w:top w:w="0" w:type="dxa"/>
               <w:bottom w:w="0" w:type="dxa"/>
@@ -3968,7 +3968,7 @@
               <w:left w:val="single" w:sz="8" w:space="0" w:color="BEBEBE"/>
               <w:right w:val="single" w:sz="8" w:space="0" w:color="BEBEBE"/>
             </w:tcBorders>
-            <w:shd w:val="clear" w:color="auto" w:fill="A9A9A9"/>
+            <w:shd w:val="clear" w:color="auto" w:fill="FFFFFF"/>
             <w:tcMar>
               <w:top w:w="0" w:type="dxa"/>
               <w:bottom w:w="0" w:type="dxa"/>
@@ -4012,7 +4012,7 @@
               <w:left w:val="single" w:sz="8" w:space="0" w:color="BEBEBE"/>
               <w:right w:val="none" w:sz="0" w:space="0" w:color="000000"/>
             </w:tcBorders>
-            <w:shd w:val="clear" w:color="auto" w:fill="A9A9A9"/>
+            <w:shd w:val="clear" w:color="auto" w:fill="FFFFFF"/>
             <w:tcMar>
               <w:top w:w="0" w:type="dxa"/>
               <w:bottom w:w="0" w:type="dxa"/>
@@ -4106,6 +4106,50 @@
               <w:left w:val="single" w:sz="8" w:space="0" w:color="BEBEBE"/>
               <w:right w:val="single" w:sz="8" w:space="0" w:color="BEBEBE"/>
             </w:tcBorders>
+            <w:shd w:val="clear" w:color="auto" w:fill="FFFFFF"/>
+            <w:tcMar>
+              <w:top w:w="0" w:type="dxa"/>
+              <w:bottom w:w="0" w:type="dxa"/>
+              <w:left w:w="0" w:type="dxa"/>
+              <w:right w:w="0" w:type="dxa"/>
+            </w:tcMar>
+            <w:vAlign w:val="center"/>
+          </w:tcPr>
+          <w:p>
+            <w:pPr>
+              <w:pStyle w:val="Normal"/>
+              <w:jc w:val="left"/>
+              <w:pBdr>
+                <w:bottom w:val="none" w:sz="0" w:space="0" w:color="000000"/>
+                <w:top w:val="none" w:sz="0" w:space="0" w:color="000000"/>
+                <w:left w:val="none" w:sz="0" w:space="0" w:color="000000"/>
+                <w:right w:val="none" w:sz="0" w:space="0" w:color="000000"/>
+              </w:pBdr>
+              <w:spacing w:after="100" w:before="100" w:line="240"/>
+              <w:ind w:left="100" w:right="100" w:firstLine="0" w:firstLineChars="0"/>
+            </w:pPr>
+            <w:r>
+              <w:rPr>
+                <w:rFonts w:ascii="Arial" w:hAnsi="Arial" w:eastAsia="Arial" w:cs="Arial"/>
+                <w:i w:val="false"/>
+                <w:b w:val="false"/>
+                <w:u w:val="none"/>
+                <w:sz w:val="22"/>
+                <w:szCs w:val="22"/>
+                <w:color w:val="000000"/>
+              </w:rPr>
+              <w:t xml:space="preserve"/>
+            </w:r>
+          </w:p>
+        </w:tc>
+        <w:tc>
+          <w:tcPr>
+            <w:tcBorders>
+              <w:bottom w:val="single" w:sz="8" w:space="0" w:color="BEBEBE"/>
+              <w:top w:val="single" w:sz="8" w:space="0" w:color="BEBEBE"/>
+              <w:left w:val="single" w:sz="8" w:space="0" w:color="BEBEBE"/>
+              <w:right w:val="single" w:sz="8" w:space="0" w:color="BEBEBE"/>
+            </w:tcBorders>
             <w:shd w:val="clear" w:color="auto" w:fill="A9A9A9"/>
             <w:tcMar>
               <w:top w:w="0" w:type="dxa"/>
@@ -4148,53 +4192,9 @@
               <w:bottom w:val="single" w:sz="8" w:space="0" w:color="BEBEBE"/>
               <w:top w:val="single" w:sz="8" w:space="0" w:color="BEBEBE"/>
               <w:left w:val="single" w:sz="8" w:space="0" w:color="BEBEBE"/>
-              <w:right w:val="single" w:sz="8" w:space="0" w:color="BEBEBE"/>
-            </w:tcBorders>
-            <w:shd w:val="clear" w:color="auto" w:fill="A9A9A9"/>
-            <w:tcMar>
-              <w:top w:w="0" w:type="dxa"/>
-              <w:bottom w:w="0" w:type="dxa"/>
-              <w:left w:w="0" w:type="dxa"/>
-              <w:right w:w="0" w:type="dxa"/>
-            </w:tcMar>
-            <w:vAlign w:val="center"/>
-          </w:tcPr>
-          <w:p>
-            <w:pPr>
-              <w:pStyle w:val="Normal"/>
-              <w:jc w:val="left"/>
-              <w:pBdr>
-                <w:bottom w:val="none" w:sz="0" w:space="0" w:color="000000"/>
-                <w:top w:val="none" w:sz="0" w:space="0" w:color="000000"/>
-                <w:left w:val="none" w:sz="0" w:space="0" w:color="000000"/>
-                <w:right w:val="none" w:sz="0" w:space="0" w:color="000000"/>
-              </w:pBdr>
-              <w:spacing w:after="100" w:before="100" w:line="240"/>
-              <w:ind w:left="100" w:right="100" w:firstLine="0" w:firstLineChars="0"/>
-            </w:pPr>
-            <w:r>
-              <w:rPr>
-                <w:rFonts w:ascii="Arial" w:hAnsi="Arial" w:eastAsia="Arial" w:cs="Arial"/>
-                <w:i w:val="false"/>
-                <w:b w:val="false"/>
-                <w:u w:val="none"/>
-                <w:sz w:val="22"/>
-                <w:szCs w:val="22"/>
-                <w:color w:val="000000"/>
-              </w:rPr>
-              <w:t xml:space="preserve"/>
-            </w:r>
-          </w:p>
-        </w:tc>
-        <w:tc>
-          <w:tcPr>
-            <w:tcBorders>
-              <w:bottom w:val="single" w:sz="8" w:space="0" w:color="BEBEBE"/>
-              <w:top w:val="single" w:sz="8" w:space="0" w:color="BEBEBE"/>
-              <w:left w:val="single" w:sz="8" w:space="0" w:color="BEBEBE"/>
               <w:right w:val="none" w:sz="0" w:space="0" w:color="000000"/>
             </w:tcBorders>
-            <w:shd w:val="clear" w:color="auto" w:fill="A9A9A9"/>
+            <w:shd w:val="clear" w:color="auto" w:fill="FFFFFF"/>
             <w:tcMar>
               <w:top w:w="0" w:type="dxa"/>
               <w:bottom w:w="0" w:type="dxa"/>
@@ -4332,7 +4332,7 @@
               <w:left w:val="single" w:sz="8" w:space="0" w:color="BEBEBE"/>
               <w:right w:val="single" w:sz="8" w:space="0" w:color="BEBEBE"/>
             </w:tcBorders>
-            <w:shd w:val="clear" w:color="auto" w:fill="A9A9A9"/>
+            <w:shd w:val="clear" w:color="auto" w:fill="FFFFFF"/>
             <w:tcMar>
               <w:top w:w="0" w:type="dxa"/>
               <w:bottom w:w="0" w:type="dxa"/>
@@ -4376,7 +4376,7 @@
               <w:left w:val="single" w:sz="8" w:space="0" w:color="BEBEBE"/>
               <w:right w:val="none" w:sz="0" w:space="0" w:color="000000"/>
             </w:tcBorders>
-            <w:shd w:val="clear" w:color="auto" w:fill="A9A9A9"/>
+            <w:shd w:val="clear" w:color="auto" w:fill="FFFFFF"/>
             <w:tcMar>
               <w:top w:w="0" w:type="dxa"/>
               <w:bottom w:w="0" w:type="dxa"/>
@@ -4558,7 +4558,7 @@
               <w:left w:val="single" w:sz="8" w:space="0" w:color="BEBEBE"/>
               <w:right w:val="none" w:sz="0" w:space="0" w:color="000000"/>
             </w:tcBorders>
-            <w:shd w:val="clear" w:color="auto" w:fill="A9A9A9"/>
+            <w:shd w:val="clear" w:color="auto" w:fill="FFFFFF"/>
             <w:tcMar>
               <w:top w:w="0" w:type="dxa"/>
               <w:bottom w:w="0" w:type="dxa"/>
@@ -4696,7 +4696,7 @@
               <w:left w:val="single" w:sz="8" w:space="0" w:color="BEBEBE"/>
               <w:right w:val="single" w:sz="8" w:space="0" w:color="BEBEBE"/>
             </w:tcBorders>
-            <w:shd w:val="clear" w:color="auto" w:fill="A9A9A9"/>
+            <w:shd w:val="clear" w:color="auto" w:fill="FFFFFF"/>
             <w:tcMar>
               <w:top w:w="0" w:type="dxa"/>
               <w:bottom w:w="0" w:type="dxa"/>
@@ -4740,7 +4740,7 @@
               <w:left w:val="single" w:sz="8" w:space="0" w:color="BEBEBE"/>
               <w:right w:val="none" w:sz="0" w:space="0" w:color="000000"/>
             </w:tcBorders>
-            <w:shd w:val="clear" w:color="auto" w:fill="A9A9A9"/>
+            <w:shd w:val="clear" w:color="auto" w:fill="FFFFFF"/>
             <w:tcMar>
               <w:top w:w="0" w:type="dxa"/>
               <w:bottom w:w="0" w:type="dxa"/>

</xml_diff>